<commit_message>
cloud tech 1 done, started cloud tech 2. Shared dev first lab description
</commit_message>
<xml_diff>
--- a/cloud_tech/cloud_tech_1_lab/cloud_tech_1_report.docx
+++ b/cloud_tech/cloud_tech_1_lab/cloud_tech_1_report.docx
@@ -497,14 +497,14 @@
         </w:rPr>
         <w:drawing>
           <wp:inline distB="114300" distT="114300" distL="114300" distR="114300">
-            <wp:extent cx="5731200" cy="2908300"/>
+            <wp:extent cx="5731200" cy="2628900"/>
             <wp:effectExtent b="0" l="0" r="0" t="0"/>
-            <wp:docPr id="2" name="image10.png"/>
+            <wp:docPr id="2" name="image3.png"/>
             <a:graphic>
               <a:graphicData uri="http://schemas.openxmlformats.org/drawingml/2006/picture">
                 <pic:pic>
                   <pic:nvPicPr>
-                    <pic:cNvPr id="0" name="image10.png"/>
+                    <pic:cNvPr id="0" name="image3.png"/>
                     <pic:cNvPicPr preferRelativeResize="0"/>
                   </pic:nvPicPr>
                   <pic:blipFill>
@@ -517,7 +517,7 @@
                   <pic:spPr>
                     <a:xfrm>
                       <a:off x="0" y="0"/>
-                      <a:ext cx="5731200" cy="2908300"/>
+                      <a:ext cx="5731200" cy="2628900"/>
                     </a:xfrm>
                     <a:prstGeom prst="rect"/>
                     <a:ln/>
@@ -654,14 +654,14 @@
         </w:rPr>
         <w:drawing>
           <wp:inline distB="114300" distT="114300" distL="114300" distR="114300">
-            <wp:extent cx="5731200" cy="3670300"/>
+            <wp:extent cx="5731200" cy="2628900"/>
             <wp:effectExtent b="0" l="0" r="0" t="0"/>
-            <wp:docPr id="12" name="image9.png"/>
+            <wp:docPr id="4" name="image4.png"/>
             <a:graphic>
               <a:graphicData uri="http://schemas.openxmlformats.org/drawingml/2006/picture">
                 <pic:pic>
                   <pic:nvPicPr>
-                    <pic:cNvPr id="0" name="image9.png"/>
+                    <pic:cNvPr id="0" name="image4.png"/>
                     <pic:cNvPicPr preferRelativeResize="0"/>
                   </pic:nvPicPr>
                   <pic:blipFill>
@@ -674,7 +674,7 @@
                   <pic:spPr>
                     <a:xfrm>
                       <a:off x="0" y="0"/>
-                      <a:ext cx="5731200" cy="3670300"/>
+                      <a:ext cx="5731200" cy="2628900"/>
                     </a:xfrm>
                     <a:prstGeom prst="rect"/>
                     <a:ln/>
@@ -759,12 +759,12 @@
           <wp:inline distB="114300" distT="114300" distL="114300" distR="114300">
             <wp:extent cx="5731200" cy="4495800"/>
             <wp:effectExtent b="0" l="0" r="0" t="0"/>
-            <wp:docPr id="15" name="image3.png"/>
+            <wp:docPr id="15" name="image19.png"/>
             <a:graphic>
               <a:graphicData uri="http://schemas.openxmlformats.org/drawingml/2006/picture">
                 <pic:pic>
                   <pic:nvPicPr>
-                    <pic:cNvPr id="0" name="image3.png"/>
+                    <pic:cNvPr id="0" name="image19.png"/>
                     <pic:cNvPicPr preferRelativeResize="0"/>
                   </pic:nvPicPr>
                   <pic:blipFill>
@@ -1000,12 +1000,12 @@
           <wp:inline distB="114300" distT="114300" distL="114300" distR="114300">
             <wp:extent cx="5731200" cy="4737100"/>
             <wp:effectExtent b="0" l="0" r="0" t="0"/>
-            <wp:docPr id="4" name="image5.png"/>
+            <wp:docPr id="5" name="image2.png"/>
             <a:graphic>
               <a:graphicData uri="http://schemas.openxmlformats.org/drawingml/2006/picture">
                 <pic:pic>
                   <pic:nvPicPr>
-                    <pic:cNvPr id="0" name="image5.png"/>
+                    <pic:cNvPr id="0" name="image2.png"/>
                     <pic:cNvPicPr preferRelativeResize="0"/>
                   </pic:nvPicPr>
                   <pic:blipFill>
@@ -1039,12 +1039,12 @@
           <wp:inline distB="114300" distT="114300" distL="114300" distR="114300">
             <wp:extent cx="5731200" cy="3060700"/>
             <wp:effectExtent b="0" l="0" r="0" t="0"/>
-            <wp:docPr id="10" name="image8.png"/>
+            <wp:docPr id="12" name="image11.png"/>
             <a:graphic>
               <a:graphicData uri="http://schemas.openxmlformats.org/drawingml/2006/picture">
                 <pic:pic>
                   <pic:nvPicPr>
-                    <pic:cNvPr id="0" name="image8.png"/>
+                    <pic:cNvPr id="0" name="image11.png"/>
                     <pic:cNvPicPr preferRelativeResize="0"/>
                   </pic:nvPicPr>
                   <pic:blipFill>
@@ -1134,12 +1134,12 @@
           <wp:inline distB="114300" distT="114300" distL="114300" distR="114300">
             <wp:extent cx="5731200" cy="4330700"/>
             <wp:effectExtent b="0" l="0" r="0" t="0"/>
-            <wp:docPr id="8" name="image2.png"/>
+            <wp:docPr id="10" name="image5.png"/>
             <a:graphic>
               <a:graphicData uri="http://schemas.openxmlformats.org/drawingml/2006/picture">
                 <pic:pic>
                   <pic:nvPicPr>
-                    <pic:cNvPr id="0" name="image2.png"/>
+                    <pic:cNvPr id="0" name="image5.png"/>
                     <pic:cNvPicPr preferRelativeResize="0"/>
                   </pic:nvPicPr>
                   <pic:blipFill>
@@ -1207,14 +1207,14 @@
         </w:rPr>
         <w:drawing>
           <wp:inline distB="114300" distT="114300" distL="114300" distR="114300">
-            <wp:extent cx="5731200" cy="2247900"/>
+            <wp:extent cx="5731200" cy="2616200"/>
             <wp:effectExtent b="0" l="0" r="0" t="0"/>
-            <wp:docPr id="11" name="image13.png"/>
+            <wp:docPr id="8" name="image1.png"/>
             <a:graphic>
               <a:graphicData uri="http://schemas.openxmlformats.org/drawingml/2006/picture">
                 <pic:pic>
                   <pic:nvPicPr>
-                    <pic:cNvPr id="0" name="image13.png"/>
+                    <pic:cNvPr id="0" name="image1.png"/>
                     <pic:cNvPicPr preferRelativeResize="0"/>
                   </pic:nvPicPr>
                   <pic:blipFill>
@@ -1227,7 +1227,7 @@
                   <pic:spPr>
                     <a:xfrm>
                       <a:off x="0" y="0"/>
-                      <a:ext cx="5731200" cy="2247900"/>
+                      <a:ext cx="5731200" cy="2616200"/>
                     </a:xfrm>
                     <a:prstGeom prst="rect"/>
                     <a:ln/>
@@ -1284,12 +1284,12 @@
           <wp:inline distB="114300" distT="114300" distL="114300" distR="114300">
             <wp:extent cx="5731200" cy="1993900"/>
             <wp:effectExtent b="0" l="0" r="0" t="0"/>
-            <wp:docPr id="13" name="image11.png"/>
+            <wp:docPr id="13" name="image17.png"/>
             <a:graphic>
               <a:graphicData uri="http://schemas.openxmlformats.org/drawingml/2006/picture">
                 <pic:pic>
                   <pic:nvPicPr>
-                    <pic:cNvPr id="0" name="image11.png"/>
+                    <pic:cNvPr id="0" name="image17.png"/>
                     <pic:cNvPicPr preferRelativeResize="0"/>
                   </pic:nvPicPr>
                   <pic:blipFill>
@@ -1565,7 +1565,7 @@
           <wp:inline distB="114300" distT="114300" distL="114300" distR="114300">
             <wp:extent cx="5731200" cy="2006600"/>
             <wp:effectExtent b="0" l="0" r="0" t="0"/>
-            <wp:docPr id="5" name="image18.png"/>
+            <wp:docPr id="6" name="image18.png"/>
             <a:graphic>
               <a:graphicData uri="http://schemas.openxmlformats.org/drawingml/2006/picture">
                 <pic:pic>
@@ -1638,12 +1638,12 @@
           <wp:inline distB="114300" distT="114300" distL="114300" distR="114300">
             <wp:extent cx="5734050" cy="986613"/>
             <wp:effectExtent b="0" l="0" r="0" t="0"/>
-            <wp:docPr id="18" name="image16.png"/>
+            <wp:docPr id="18" name="image7.png"/>
             <a:graphic>
               <a:graphicData uri="http://schemas.openxmlformats.org/drawingml/2006/picture">
                 <pic:pic>
                   <pic:nvPicPr>
-                    <pic:cNvPr id="0" name="image16.png"/>
+                    <pic:cNvPr id="0" name="image7.png"/>
                     <pic:cNvPicPr preferRelativeResize="0"/>
                   </pic:nvPicPr>
                   <pic:blipFill>
@@ -1711,12 +1711,12 @@
           <wp:inline distB="114300" distT="114300" distL="114300" distR="114300">
             <wp:extent cx="5734050" cy="2114550"/>
             <wp:effectExtent b="0" l="0" r="0" t="0"/>
-            <wp:docPr id="16" name="image14.png"/>
+            <wp:docPr id="16" name="image6.png"/>
             <a:graphic>
               <a:graphicData uri="http://schemas.openxmlformats.org/drawingml/2006/picture">
                 <pic:pic>
                   <pic:nvPicPr>
-                    <pic:cNvPr id="0" name="image14.png"/>
+                    <pic:cNvPr id="0" name="image6.png"/>
                     <pic:cNvPicPr preferRelativeResize="0"/>
                   </pic:nvPicPr>
                   <pic:blipFill>
@@ -1784,12 +1784,12 @@
           <wp:inline distB="114300" distT="114300" distL="114300" distR="114300">
             <wp:extent cx="5734050" cy="2936704"/>
             <wp:effectExtent b="0" l="0" r="0" t="0"/>
-            <wp:docPr id="1" name="image17.png"/>
+            <wp:docPr id="1" name="image15.png"/>
             <a:graphic>
               <a:graphicData uri="http://schemas.openxmlformats.org/drawingml/2006/picture">
                 <pic:pic>
                   <pic:nvPicPr>
-                    <pic:cNvPr id="0" name="image17.png"/>
+                    <pic:cNvPr id="0" name="image15.png"/>
                     <pic:cNvPicPr preferRelativeResize="0"/>
                   </pic:nvPicPr>
                   <pic:blipFill>
@@ -1857,12 +1857,12 @@
           <wp:inline distB="114300" distT="114300" distL="114300" distR="114300">
             <wp:extent cx="5731200" cy="3784600"/>
             <wp:effectExtent b="0" l="0" r="0" t="0"/>
-            <wp:docPr id="17" name="image15.png"/>
+            <wp:docPr id="17" name="image10.png"/>
             <a:graphic>
               <a:graphicData uri="http://schemas.openxmlformats.org/drawingml/2006/picture">
                 <pic:pic>
                   <pic:nvPicPr>
-                    <pic:cNvPr id="0" name="image15.png"/>
+                    <pic:cNvPr id="0" name="image10.png"/>
                     <pic:cNvPicPr preferRelativeResize="0"/>
                   </pic:nvPicPr>
                   <pic:blipFill>
@@ -1930,12 +1930,12 @@
           <wp:inline distB="114300" distT="114300" distL="114300" distR="114300">
             <wp:extent cx="5731200" cy="4305300"/>
             <wp:effectExtent b="0" l="0" r="0" t="0"/>
-            <wp:docPr id="7" name="image6.png"/>
+            <wp:docPr id="9" name="image16.png"/>
             <a:graphic>
               <a:graphicData uri="http://schemas.openxmlformats.org/drawingml/2006/picture">
                 <pic:pic>
                   <pic:nvPicPr>
-                    <pic:cNvPr id="0" name="image6.png"/>
+                    <pic:cNvPr id="0" name="image16.png"/>
                     <pic:cNvPicPr preferRelativeResize="0"/>
                   </pic:nvPicPr>
                   <pic:blipFill>
@@ -2003,12 +2003,12 @@
           <wp:inline distB="114300" distT="114300" distL="114300" distR="114300">
             <wp:extent cx="5731200" cy="2540000"/>
             <wp:effectExtent b="0" l="0" r="0" t="0"/>
-            <wp:docPr id="14" name="image1.png"/>
+            <wp:docPr id="14" name="image9.png"/>
             <a:graphic>
               <a:graphicData uri="http://schemas.openxmlformats.org/drawingml/2006/picture">
                 <pic:pic>
                   <pic:nvPicPr>
-                    <pic:cNvPr id="0" name="image1.png"/>
+                    <pic:cNvPr id="0" name="image9.png"/>
                     <pic:cNvPicPr preferRelativeResize="0"/>
                   </pic:nvPicPr>
                   <pic:blipFill>
@@ -2091,12 +2091,12 @@
           <wp:inline distB="114300" distT="114300" distL="114300" distR="114300">
             <wp:extent cx="5731200" cy="3898900"/>
             <wp:effectExtent b="0" l="0" r="0" t="0"/>
-            <wp:docPr id="9" name="image4.png"/>
+            <wp:docPr id="11" name="image13.png"/>
             <a:graphic>
               <a:graphicData uri="http://schemas.openxmlformats.org/drawingml/2006/picture">
                 <pic:pic>
                   <pic:nvPicPr>
-                    <pic:cNvPr id="0" name="image4.png"/>
+                    <pic:cNvPr id="0" name="image13.png"/>
                     <pic:cNvPicPr preferRelativeResize="0"/>
                   </pic:nvPicPr>
                   <pic:blipFill>
@@ -2164,12 +2164,12 @@
           <wp:inline distB="114300" distT="114300" distL="114300" distR="114300">
             <wp:extent cx="5734050" cy="1108456"/>
             <wp:effectExtent b="0" l="0" r="0" t="0"/>
-            <wp:docPr id="3" name="image7.png"/>
+            <wp:docPr id="3" name="image8.png"/>
             <a:graphic>
               <a:graphicData uri="http://schemas.openxmlformats.org/drawingml/2006/picture">
                 <pic:pic>
                   <pic:nvPicPr>
-                    <pic:cNvPr id="0" name="image7.png"/>
+                    <pic:cNvPr id="0" name="image8.png"/>
                     <pic:cNvPicPr preferRelativeResize="0"/>
                   </pic:nvPicPr>
                   <pic:blipFill>
@@ -2255,12 +2255,12 @@
           <wp:inline distB="114300" distT="114300" distL="114300" distR="114300">
             <wp:extent cx="5731200" cy="2400300"/>
             <wp:effectExtent b="0" l="0" r="0" t="0"/>
-            <wp:docPr id="6" name="image19.png"/>
+            <wp:docPr id="7" name="image14.png"/>
             <a:graphic>
               <a:graphicData uri="http://schemas.openxmlformats.org/drawingml/2006/picture">
                 <pic:pic>
                   <pic:nvPicPr>
-                    <pic:cNvPr id="0" name="image19.png"/>
+                    <pic:cNvPr id="0" name="image14.png"/>
                     <pic:cNvPicPr preferRelativeResize="0"/>
                   </pic:nvPicPr>
                   <pic:blipFill>

</xml_diff>